<commit_message>
added aggregating sensitivity test
</commit_message>
<xml_diff>
--- a/docs/manuscripts/euc manuscript/eucLeaf_results.docx
+++ b/docs/manuscripts/euc manuscript/eucLeaf_results.docx
@@ -31,12 +31,7 @@
         <w:t xml:space="preserve"> and light environment</w:t>
       </w:r>
       <w:r>
-        <w:t xml:space="preserve"> determine abundance of leaf photosynthetic proteins in wild </w:t>
-      </w:r>
-      <w:bookmarkStart w:id="0" w:name="_GoBack"/>
-      <w:bookmarkEnd w:id="0"/>
-      <w:r>
-        <w:t xml:space="preserve">Eucalypts; a </w:t>
+        <w:t xml:space="preserve"> determine abundance of leaf photosynthetic proteins in wild Eucalypts; a </w:t>
       </w:r>
       <w:r>
         <w:rPr>
@@ -705,7 +700,19 @@
         <w:rPr>
           <w:i/>
         </w:rPr>
-        <w:t xml:space="preserve">Panel </w:t>
+        <w:t>Panel</w:t>
+      </w:r>
+      <w:r>
+        <w:rPr>
+          <w:i/>
+        </w:rPr>
+        <w:t>s</w:t>
+      </w:r>
+      <w:r>
+        <w:rPr>
+          <w:i/>
+        </w:rPr>
+        <w:t xml:space="preserve"> </w:t>
       </w:r>
       <w:r>
         <w:rPr>
@@ -796,11 +803,34 @@
       </w:r>
     </w:p>
     <w:p>
+      <w:pPr>
+        <w:rPr>
+          <w:i/>
+        </w:rPr>
+      </w:pPr>
+    </w:p>
+    <w:p>
+      <w:pPr>
+        <w:rPr>
+          <w:i/>
+        </w:rPr>
+      </w:pPr>
+      <w:r>
+        <w:rPr>
+          <w:i/>
+        </w:rPr>
+        <w:t xml:space="preserve"> </w:t>
+      </w:r>
+      <w:bookmarkStart w:id="0" w:name="_GoBack"/>
+      <w:bookmarkEnd w:id="0"/>
+    </w:p>
+    <w:p>
       <w:r>
         <w:rPr>
           <w:noProof/>
           <w:lang w:eastAsia="en-AU"/>
         </w:rPr>
+        <w:lastRenderedPageBreak/>
         <w:drawing>
           <wp:inline distT="0" distB="0" distL="0" distR="0">
             <wp:extent cx="5731510" cy="4279265"/>
@@ -850,7 +880,6 @@
           <w:noProof/>
           <w:lang w:eastAsia="en-AU"/>
         </w:rPr>
-        <w:lastRenderedPageBreak/>
         <w:drawing>
           <wp:inline distT="0" distB="0" distL="0" distR="0" wp14:anchorId="7C88435F" wp14:editId="128D9391">
             <wp:extent cx="5731510" cy="4126230"/>
@@ -905,6 +934,7 @@
         <w:rPr>
           <w:i/>
         </w:rPr>
+        <w:lastRenderedPageBreak/>
         <w:t xml:space="preserve">Co-ordinations of </w:t>
       </w:r>
       <w:proofErr w:type="spellStart"/>
@@ -958,7 +988,6 @@
     <w:p/>
     <w:p>
       <w:r>
-        <w:lastRenderedPageBreak/>
         <w:t>Temperature:</w:t>
       </w:r>
     </w:p>
@@ -1008,6 +1037,7 @@
           <w:noProof/>
           <w:lang w:eastAsia="en-AU"/>
         </w:rPr>
+        <w:lastRenderedPageBreak/>
         <w:drawing>
           <wp:inline distT="0" distB="0" distL="0" distR="0">
             <wp:extent cx="5731510" cy="4088130"/>

</xml_diff>